<commit_message>
Se termina de definir estructura*/movimiento enemigos
Faltaría depurar y comenzar pero en principio ya es rellenar estructura
* Importante: falta ver como volcar datos en array de sprites y si se almacenará en estructura la pos dentro del array
</commit_message>
<xml_diff>
--- a/doc/vampire slayer analisis.docx
+++ b/doc/vampire slayer analisis.docx
@@ -1676,7 +1676,7 @@
       </w:pPr>
       <w:r>
         <w:rPr/>
-        <w:t>Reliquias: como las bombas del Operation Wolf. Les quitarán N puntos de vida a los enemisogs de pantalla con lo que podrían dejarlos sin vida y eliminarlos. Habrá ayudas que nos repondrán. Se empezará con 3.</w:t>
+        <w:t>Reliquias: como las bombas del Operation Wolf. Les quitarán N puntos de vida a los enemigos de pantalla con lo que podrían dejarlos sin vida y eliminarlos. Habrá ayudas que nos repondrán. Se empezará con 3.</w:t>
       </w:r>
     </w:p>
     <w:p>
@@ -1854,7 +1854,7 @@
       </w:tblPr>
       <w:tblGrid>
         <w:gridCol w:w="513"/>
-        <w:gridCol w:w="562"/>
+        <w:gridCol w:w="561"/>
         <w:gridCol w:w="450"/>
         <w:gridCol w:w="400"/>
         <w:gridCol w:w="513"/>
@@ -1887,7 +1887,7 @@
         </w:tc>
         <w:tc>
           <w:tcPr>
-            <w:tcW w:w="562" w:type="dxa"/>
+            <w:tcW w:w="561" w:type="dxa"/>
             <w:tcBorders>
               <w:top w:val="single" w:sz="2" w:space="0" w:color="000000"/>
               <w:left w:val="single" w:sz="2" w:space="0" w:color="000000"/>
@@ -2058,7 +2058,7 @@
         </w:tc>
         <w:tc>
           <w:tcPr>
-            <w:tcW w:w="562" w:type="dxa"/>
+            <w:tcW w:w="561" w:type="dxa"/>
             <w:tcBorders>
               <w:left w:val="single" w:sz="2" w:space="0" w:color="000000"/>
               <w:bottom w:val="single" w:sz="2" w:space="0" w:color="000000"/>
@@ -2228,7 +2228,7 @@
         </w:tc>
         <w:tc>
           <w:tcPr>
-            <w:tcW w:w="562" w:type="dxa"/>
+            <w:tcW w:w="561" w:type="dxa"/>
             <w:tcBorders>
               <w:left w:val="single" w:sz="2" w:space="0" w:color="000000"/>
               <w:bottom w:val="single" w:sz="2" w:space="0" w:color="000000"/>
@@ -2398,7 +2398,7 @@
         </w:tc>
         <w:tc>
           <w:tcPr>
-            <w:tcW w:w="562" w:type="dxa"/>
+            <w:tcW w:w="561" w:type="dxa"/>
             <w:tcBorders>
               <w:left w:val="single" w:sz="2" w:space="0" w:color="000000"/>
               <w:bottom w:val="single" w:sz="2" w:space="0" w:color="000000"/>
@@ -2568,7 +2568,7 @@
         </w:tc>
         <w:tc>
           <w:tcPr>
-            <w:tcW w:w="562" w:type="dxa"/>
+            <w:tcW w:w="561" w:type="dxa"/>
             <w:tcBorders>
               <w:left w:val="single" w:sz="2" w:space="0" w:color="000000"/>
               <w:bottom w:val="single" w:sz="2" w:space="0" w:color="000000"/>
@@ -2738,7 +2738,7 @@
         </w:tc>
         <w:tc>
           <w:tcPr>
-            <w:tcW w:w="562" w:type="dxa"/>
+            <w:tcW w:w="561" w:type="dxa"/>
             <w:tcBorders>
               <w:left w:val="single" w:sz="2" w:space="0" w:color="000000"/>
               <w:bottom w:val="single" w:sz="2" w:space="0" w:color="000000"/>

</xml_diff>